<commit_message>
created shipping info service
</commit_message>
<xml_diff>
--- a/Manual Aplicatie.docx
+++ b/Manual Aplicatie.docx
@@ -18,7 +18,36 @@
           <w:sz w:val="32"/>
           <w:szCs w:val="32"/>
         </w:rPr>
-        <w:t>Roles: expunere database API tables</w:t>
+        <w:t xml:space="preserve">Roles: </w:t>
+      </w:r>
+      <w:proofErr w:type="spellStart"/>
+      <w:r>
+        <w:rPr>
+          <w:b/>
+          <w:bCs/>
+          <w:sz w:val="32"/>
+          <w:szCs w:val="32"/>
+        </w:rPr>
+        <w:t>expunere</w:t>
+      </w:r>
+      <w:r>
+        <w:rPr>
+          <w:b/>
+          <w:bCs/>
+          <w:sz w:val="32"/>
+          <w:szCs w:val="32"/>
+        </w:rPr>
+        <w:t>a</w:t>
+      </w:r>
+      <w:proofErr w:type="spellEnd"/>
+      <w:r>
+        <w:rPr>
+          <w:b/>
+          <w:bCs/>
+          <w:sz w:val="32"/>
+          <w:szCs w:val="32"/>
+        </w:rPr>
+        <w:t xml:space="preserve"> database API tables</w:t>
       </w:r>
     </w:p>
     <w:p>

</xml_diff>